<commit_message>
Correção dos requisitos de sistema da agenda
</commit_message>
<xml_diff>
--- a/Artefato 22. Requisitos do Sistema (SSS) - Agenda.docx
+++ b/Artefato 22. Requisitos do Sistema (SSS) - Agenda.docx
@@ -99,7 +99,7 @@
         <w:rPr>
           <w:rtl w:val="0"/>
         </w:rPr>
-        <w:t xml:space="preserve"> O sistema deve mostrar se naquela data e hora já tem um evento marcado.</w:t>
+        <w:t xml:space="preserve"> O sistema deve informar quando uma data e hora estiver indisponível, impedindo o agendamento.</w:t>
       </w:r>
     </w:p>
     <w:p>
@@ -119,7 +119,7 @@
         <w:rPr>
           <w:rtl w:val="0"/>
         </w:rPr>
-        <w:t xml:space="preserve"> O sistema deve confirmar as informações da data escolhida do evento.</w:t>
+        <w:t xml:space="preserve"> O sistema deve confirmar as informações do agendamento, da data escolhida do evento informado.</w:t>
       </w:r>
     </w:p>
     <w:p>
@@ -139,7 +139,7 @@
         <w:rPr>
           <w:rtl w:val="0"/>
         </w:rPr>
-        <w:t xml:space="preserve"> O sistema deve registrar quando o evento já foi realizado.</w:t>
+        <w:t xml:space="preserve"> O sistema deve registrar que o evento já foi realizado após passar a data.</w:t>
       </w:r>
     </w:p>
     <w:p>
@@ -313,6 +313,134 @@
     <w:rPr>
       <w:sz w:val="52"/>
       <w:szCs w:val="52"/>
+    </w:rPr>
+  </w:style>
+  <w:style w:type="paragraph" w:styleId="Normal" w:default="1">
+    <w:name w:val="normal"/>
+  </w:style>
+  <w:style w:type="table" w:styleId="TableNormal" w:default="1">
+    <w:name w:val="Table Normal"/>
+  </w:style>
+  <w:style w:type="paragraph" w:styleId="Heading1">
+    <w:name w:val="heading 1"/>
+    <w:basedOn w:val="Normal"/>
+    <w:next w:val="Normal"/>
+    <w:pPr>
+      <w:keepNext w:val="1"/>
+      <w:keepLines w:val="1"/>
+      <w:spacing w:after="120" w:before="400" w:lineRule="auto"/>
+    </w:pPr>
+    <w:rPr>
+      <w:sz w:val="40"/>
+      <w:szCs w:val="40"/>
+    </w:rPr>
+  </w:style>
+  <w:style w:type="paragraph" w:styleId="Heading2">
+    <w:name w:val="heading 2"/>
+    <w:basedOn w:val="Normal"/>
+    <w:next w:val="Normal"/>
+    <w:pPr>
+      <w:keepNext w:val="1"/>
+      <w:keepLines w:val="1"/>
+      <w:spacing w:after="120" w:before="360" w:lineRule="auto"/>
+    </w:pPr>
+    <w:rPr>
+      <w:b w:val="0"/>
+      <w:sz w:val="32"/>
+      <w:szCs w:val="32"/>
+    </w:rPr>
+  </w:style>
+  <w:style w:type="paragraph" w:styleId="Heading3">
+    <w:name w:val="heading 3"/>
+    <w:basedOn w:val="Normal"/>
+    <w:next w:val="Normal"/>
+    <w:pPr>
+      <w:keepNext w:val="1"/>
+      <w:keepLines w:val="1"/>
+      <w:spacing w:after="80" w:before="320" w:lineRule="auto"/>
+    </w:pPr>
+    <w:rPr>
+      <w:b w:val="0"/>
+      <w:color w:val="434343"/>
+      <w:sz w:val="28"/>
+      <w:szCs w:val="28"/>
+    </w:rPr>
+  </w:style>
+  <w:style w:type="paragraph" w:styleId="Heading4">
+    <w:name w:val="heading 4"/>
+    <w:basedOn w:val="Normal"/>
+    <w:next w:val="Normal"/>
+    <w:pPr>
+      <w:keepNext w:val="1"/>
+      <w:keepLines w:val="1"/>
+      <w:spacing w:after="80" w:before="280" w:lineRule="auto"/>
+    </w:pPr>
+    <w:rPr>
+      <w:color w:val="666666"/>
+      <w:sz w:val="24"/>
+      <w:szCs w:val="24"/>
+    </w:rPr>
+  </w:style>
+  <w:style w:type="paragraph" w:styleId="Heading5">
+    <w:name w:val="heading 5"/>
+    <w:basedOn w:val="Normal"/>
+    <w:next w:val="Normal"/>
+    <w:pPr>
+      <w:keepNext w:val="1"/>
+      <w:keepLines w:val="1"/>
+      <w:spacing w:after="80" w:before="240" w:lineRule="auto"/>
+    </w:pPr>
+    <w:rPr>
+      <w:color w:val="666666"/>
+      <w:sz w:val="22"/>
+      <w:szCs w:val="22"/>
+    </w:rPr>
+  </w:style>
+  <w:style w:type="paragraph" w:styleId="Heading6">
+    <w:name w:val="heading 6"/>
+    <w:basedOn w:val="Normal"/>
+    <w:next w:val="Normal"/>
+    <w:pPr>
+      <w:keepNext w:val="1"/>
+      <w:keepLines w:val="1"/>
+      <w:spacing w:after="80" w:before="240" w:lineRule="auto"/>
+    </w:pPr>
+    <w:rPr>
+      <w:i w:val="1"/>
+      <w:color w:val="666666"/>
+      <w:sz w:val="22"/>
+      <w:szCs w:val="22"/>
+    </w:rPr>
+  </w:style>
+  <w:style w:type="paragraph" w:styleId="Title">
+    <w:name w:val="Title"/>
+    <w:basedOn w:val="Normal"/>
+    <w:next w:val="Normal"/>
+    <w:pPr>
+      <w:keepNext w:val="1"/>
+      <w:keepLines w:val="1"/>
+      <w:spacing w:after="60" w:before="0" w:lineRule="auto"/>
+    </w:pPr>
+    <w:rPr>
+      <w:sz w:val="52"/>
+      <w:szCs w:val="52"/>
+    </w:rPr>
+  </w:style>
+  <w:style w:type="paragraph" w:styleId="Subtitle">
+    <w:name w:val="Subtitle"/>
+    <w:basedOn w:val="Normal"/>
+    <w:next w:val="Normal"/>
+    <w:pPr>
+      <w:keepNext w:val="1"/>
+      <w:keepLines w:val="1"/>
+      <w:spacing w:after="320" w:before="0" w:lineRule="auto"/>
+    </w:pPr>
+    <w:rPr>
+      <w:rFonts w:ascii="Arial" w:cs="Arial" w:eastAsia="Arial" w:hAnsi="Arial"/>
+      <w:i w:val="0"/>
+      <w:color w:val="666666"/>
+      <w:sz w:val="30"/>
+      <w:szCs w:val="30"/>
     </w:rPr>
   </w:style>
   <w:style w:type="paragraph" w:styleId="Subtitle">
@@ -653,4 +781,19 @@
   </a:objectDefaults>
   <a:extraClrSchemeLst/>
 </a:theme>
+</file>
+
+<file path=customXML/item1.xml><?xml version="1.0" encoding="utf-8"?>
+<go:gDocsCustomXmlDataStorage xmlns:go="http://customooxmlschemas.google.com/" xmlns:r="http://schemas.openxmlformats.org/officeDocument/2006/relationships">
+  <go:docsCustomData xmlns:go="http://customooxmlschemas.google.com/" roundtripDataSignature="AMtx7mhJHCBGdE7wv/hgy7lBu6ER/8wLZQ==">AMUW2mUHwEtFgVLCCS1/a9czyesdknv9DjwfoQF2jZby3YtG5JCNSEtbPefLUWsE9/ftGChukVWewsVypCKRnclS0xx17C80PO+sPT+BLrXS/iIR9BrXaT4=</go:docsCustomData>
+</go:gDocsCustomXmlDataStorage>
+</file>
+
+<file path=customXML/itemProps1.xml><?xml version="1.0" encoding="utf-8"?>
+<ds:datastoreItem xmlns:ds="http://schemas.openxmlformats.org/officeDocument/2006/customXml" ds:itemID="{11111111-1234-1234-1234-123412341234}">
+  <ds:schemaRefs>
+    <ds:schemaRef ds:uri="http://schemas.openxmlformats.org/officeDocument/2006/relationships"/>
+    <ds:schemaRef ds:uri="http://customooxmlschemas.google.com/"/>
+  </ds:schemaRefs>
+</ds:datastoreItem>
 </file>
</xml_diff>